<commit_message>
Updated Output Variable doc.
</commit_message>
<xml_diff>
--- a/data/Sensitivity_SWAT12/SWAT2012 Output Variable.docx
+++ b/data/Sensitivity_SWAT12/SWAT2012 Output Variable.docx
@@ -24,7 +24,6 @@
                 <w:b/>
               </w:rPr>
             </w:pPr>
-            <w:bookmarkStart w:id="0" w:name="_GoBack" w:colFirst="0" w:colLast="0"/>
             <w:r>
               <w:rPr>
                 <w:b/>
@@ -460,13 +459,7 @@
             </w:r>
             <w:proofErr w:type="spellEnd"/>
             <w:r>
-              <w:t xml:space="preserve"> (</w:t>
-            </w:r>
-            <w:r>
-              <w:t>“Annual Summary for Watershed in year _ of simulation”</w:t>
-            </w:r>
-            <w:r>
-              <w:t>, 16)</w:t>
+              <w:t xml:space="preserve"> (“Annual Summary for Watershed in year _ of simulation”, 16)</w:t>
             </w:r>
             <w:r>
               <w:tab/>
@@ -517,13 +510,7 @@
             </w:r>
             <w:proofErr w:type="spellEnd"/>
             <w:r>
-              <w:t xml:space="preserve"> (</w:t>
-            </w:r>
-            <w:r>
-              <w:t>“Annual Summary for Watershed in year _ of simulation”</w:t>
-            </w:r>
-            <w:r>
-              <w:t>, 6)</w:t>
+              <w:t xml:space="preserve"> (“Annual Summary for Watershed in year _ of simulation”, 6)</w:t>
             </w:r>
           </w:p>
         </w:tc>
@@ -796,13 +783,7 @@
               <w:rPr>
                 <w:highlight w:val="yellow"/>
               </w:rPr>
-              <w:t xml:space="preserve"> (</w:t>
-            </w:r>
-            <w:r>
-              <w:rPr>
-                <w:highlight w:val="yellow"/>
-              </w:rPr>
-              <w:t>40)</w:t>
+              <w:t xml:space="preserve"> (40)</w:t>
             </w:r>
           </w:p>
         </w:tc>
@@ -851,7 +832,7 @@
                 <w:highlight w:val="yellow"/>
               </w:rPr>
             </w:pPr>
-            <w:commentRangeStart w:id="1"/>
+            <w:commentRangeStart w:id="0"/>
             <w:proofErr w:type="spellStart"/>
             <w:r>
               <w:rPr>
@@ -864,27 +845,15 @@
               <w:rPr>
                 <w:highlight w:val="yellow"/>
               </w:rPr>
-              <w:t xml:space="preserve"> (</w:t>
-            </w:r>
-            <w:r>
-              <w:rPr>
-                <w:highlight w:val="yellow"/>
-              </w:rPr>
-              <w:t>41</w:t>
-            </w:r>
-            <w:r>
-              <w:rPr>
-                <w:highlight w:val="yellow"/>
-              </w:rPr>
-              <w:t>)</w:t>
-            </w:r>
-            <w:commentRangeEnd w:id="1"/>
+              <w:t xml:space="preserve"> (41)</w:t>
+            </w:r>
+            <w:commentRangeEnd w:id="0"/>
             <w:r>
               <w:rPr>
                 <w:rStyle w:val="CommentReference"/>
                 <w:highlight w:val="yellow"/>
               </w:rPr>
-              <w:commentReference w:id="1"/>
+              <w:commentReference w:id="0"/>
             </w:r>
           </w:p>
         </w:tc>
@@ -911,7 +880,69 @@
           </w:p>
         </w:tc>
       </w:tr>
-      <w:bookmarkEnd w:id="0"/>
+      <w:tr>
+        <w:tc>
+          <w:tcPr>
+            <w:tcW w:w="3116" w:type="dxa"/>
+          </w:tcPr>
+          <w:p>
+            <w:pPr>
+              <w:tabs>
+                <w:tab w:val="left" w:pos="1800"/>
+              </w:tabs>
+              <w:rPr>
+                <w:i/>
+                <w:highlight w:val="yellow"/>
+              </w:rPr>
+            </w:pPr>
+            <w:r>
+              <w:rPr>
+                <w:i/>
+                <w:highlight w:val="yellow"/>
+              </w:rPr>
+              <w:t>WTEMP(C)</w:t>
+            </w:r>
+          </w:p>
+        </w:tc>
+        <w:tc>
+          <w:tcPr>
+            <w:tcW w:w="3117" w:type="dxa"/>
+          </w:tcPr>
+          <w:p>
+            <w:pPr>
+              <w:rPr>
+                <w:highlight w:val="yellow"/>
+              </w:rPr>
+            </w:pPr>
+            <w:proofErr w:type="spellStart"/>
+            <w:r>
+              <w:rPr>
+                <w:highlight w:val="yellow"/>
+              </w:rPr>
+              <w:t>output.wql</w:t>
+            </w:r>
+            <w:proofErr w:type="spellEnd"/>
+            <w:r>
+              <w:rPr>
+                <w:highlight w:val="yellow"/>
+              </w:rPr>
+              <w:t xml:space="preserve"> (4)</w:t>
+            </w:r>
+          </w:p>
+        </w:tc>
+        <w:tc>
+          <w:tcPr>
+            <w:tcW w:w="3117" w:type="dxa"/>
+          </w:tcPr>
+          <w:p>
+            <w:r>
+              <w:t>Daily stream temperature</w:t>
+            </w:r>
+            <w:bookmarkStart w:id="1" w:name="_GoBack"/>
+            <w:bookmarkEnd w:id="1"/>
+          </w:p>
+        </w:tc>
+      </w:tr>
     </w:tbl>
     <w:p/>
     <w:sectPr>
@@ -927,7 +958,7 @@
 
 <file path=word/comments.xml><?xml version="1.0" encoding="utf-8"?>
 <w:comments xmlns:wpc="http://schemas.microsoft.com/office/word/2010/wordprocessingCanvas" xmlns:mc="http://schemas.openxmlformats.org/markup-compatibility/2006" xmlns:o="urn:schemas-microsoft-com:office:office" xmlns:r="http://schemas.openxmlformats.org/officeDocument/2006/relationships" xmlns:m="http://schemas.openxmlformats.org/officeDocument/2006/math" xmlns:v="urn:schemas-microsoft-com:vml" xmlns:wp14="http://schemas.microsoft.com/office/word/2010/wordprocessingDrawing" xmlns:wp="http://schemas.openxmlformats.org/drawingml/2006/wordprocessingDrawing" xmlns:w10="urn:schemas-microsoft-com:office:word" xmlns:w="http://schemas.openxmlformats.org/wordprocessingml/2006/main" xmlns:w14="http://schemas.microsoft.com/office/word/2010/wordml" xmlns:w15="http://schemas.microsoft.com/office/word/2012/wordml" xmlns:wpg="http://schemas.microsoft.com/office/word/2010/wordprocessingGroup" xmlns:wpi="http://schemas.microsoft.com/office/word/2010/wordprocessingInk" xmlns:wne="http://schemas.microsoft.com/office/word/2006/wordml" xmlns:wps="http://schemas.microsoft.com/office/word/2010/wordprocessingShape" mc:Ignorable="w14 w15 wp14">
-  <w:comment w:id="1" w:author="Nick" w:date="2019-04-09T11:25:00Z" w:initials="N">
+  <w:comment w:id="0" w:author="Nick" w:date="2019-04-09T11:25:00Z" w:initials="N">
     <w:p>
       <w:pPr>
         <w:pStyle w:val="CommentText"/>

</xml_diff>

<commit_message>
Output Variable list update in progress
</commit_message>
<xml_diff>
--- a/data/Sensitivity_SWAT12/SWAT2012 Output Variable.docx
+++ b/data/Sensitivity_SWAT12/SWAT2012 Output Variable.docx
@@ -919,28 +919,77 @@
               <w:rPr>
                 <w:highlight w:val="yellow"/>
               </w:rPr>
-              <w:t>output.wql</w:t>
-            </w:r>
-            <w:proofErr w:type="spellEnd"/>
-            <w:r>
-              <w:rPr>
-                <w:highlight w:val="yellow"/>
-              </w:rPr>
-              <w:t xml:space="preserve"> (4)</w:t>
-            </w:r>
-          </w:p>
-        </w:tc>
-        <w:tc>
-          <w:tcPr>
-            <w:tcW w:w="3117" w:type="dxa"/>
-          </w:tcPr>
-          <w:p>
-            <w:r>
-              <w:t>Daily stream temperature</w:t>
+              <w:t>output.w</w:t>
             </w:r>
             <w:bookmarkStart w:id="1" w:name="_GoBack"/>
             <w:bookmarkEnd w:id="1"/>
-          </w:p>
+            <w:r>
+              <w:rPr>
+                <w:highlight w:val="yellow"/>
+              </w:rPr>
+              <w:t>ql</w:t>
+            </w:r>
+            <w:proofErr w:type="spellEnd"/>
+            <w:r>
+              <w:rPr>
+                <w:highlight w:val="yellow"/>
+              </w:rPr>
+              <w:t xml:space="preserve"> (4)</w:t>
+            </w:r>
+          </w:p>
+        </w:tc>
+        <w:tc>
+          <w:tcPr>
+            <w:tcW w:w="3117" w:type="dxa"/>
+          </w:tcPr>
+          <w:p>
+            <w:r>
+              <w:t>Daily stream temperature</w:t>
+            </w:r>
+          </w:p>
+        </w:tc>
+      </w:tr>
+      <w:tr>
+        <w:tc>
+          <w:tcPr>
+            <w:tcW w:w="3116" w:type="dxa"/>
+          </w:tcPr>
+          <w:p>
+            <w:pPr>
+              <w:tabs>
+                <w:tab w:val="left" w:pos="1800"/>
+              </w:tabs>
+              <w:rPr>
+                <w:i/>
+                <w:highlight w:val="yellow"/>
+              </w:rPr>
+            </w:pPr>
+            <w:r>
+              <w:rPr>
+                <w:i/>
+                <w:highlight w:val="yellow"/>
+              </w:rPr>
+              <w:t>ADD GW RECHARGE</w:t>
+            </w:r>
+          </w:p>
+        </w:tc>
+        <w:tc>
+          <w:tcPr>
+            <w:tcW w:w="3117" w:type="dxa"/>
+          </w:tcPr>
+          <w:p>
+            <w:pPr>
+              <w:rPr>
+                <w:highlight w:val="yellow"/>
+              </w:rPr>
+            </w:pPr>
+          </w:p>
+        </w:tc>
+        <w:tc>
+          <w:tcPr>
+            <w:tcW w:w="3117" w:type="dxa"/>
+          </w:tcPr>
+          <w:p/>
         </w:tc>
       </w:tr>
     </w:tbl>
@@ -978,10 +1027,7 @@
       </w:r>
       <w:proofErr w:type="gramEnd"/>
       <w:r>
-        <w:t>)</w:t>
-      </w:r>
-      <w:r>
-        <w:t>. This applies to all highlighted.</w:t>
+        <w:t>). This applies to all highlighted.</w:t>
       </w:r>
     </w:p>
   </w:comment>

</xml_diff>